<commit_message>
Icons hinzugefügt & readme erweitert
</commit_message>
<xml_diff>
--- a/_Konzepte/NiPaMoVa Fachkonzept.docx
+++ b/_Konzepte/NiPaMoVa Fachkonzept.docx
@@ -939,13 +939,7 @@
         <w:mirrorIndents/>
       </w:pPr>
       <w:r>
-        <w:t>Die Anwendung soll nach dem „Mobile First“-Prinzip entwickelt werden, so dass sie vom Smartphone</w:t>
-      </w:r>
-      <w:r>
-        <w:t xml:space="preserve"> </w:t>
-      </w:r>
-      <w:r>
-        <w:t>bis zum großen Bildschirm auf allen Endgeräten genutzt werden kann.</w:t>
+        <w:t>Es ist nicht vorgesehen, die Software auf einem Smartphone als Endgerät zu verwenden. Da der Endkunde diverse Informationen zum ausfüllen der Formulare benötigt, wird erwartet, dass dies mindestens an einem mittelgroßen Endgerät geschieht.</w:t>
       </w:r>
     </w:p>
     <w:p>
@@ -1045,22 +1039,7 @@
         <w:ind w:left="709" w:hanging="709"/>
       </w:pPr>
       <w:r>
-        <w:t>Am</w:t>
-      </w:r>
-      <w:r>
-        <w:t xml:space="preserve"> linken </w:t>
-      </w:r>
-      <w:r>
-        <w:t>Bildschirmrand soll es möglich sein, zwischen de</w:t>
-      </w:r>
-      <w:r>
-        <w:t>n Testamentselementschritten</w:t>
-      </w:r>
-      <w:r>
-        <w:t xml:space="preserve"> </w:t>
-      </w:r>
-      <w:r>
-        <w:t>hin- und her zu springen</w:t>
+        <w:t>Am linken Bildschirmrand soll es möglich sein, zwischen den Testamentselementschritten hin- und her zu springen</w:t>
       </w:r>
     </w:p>
     <w:p>
@@ -1281,8 +1260,6 @@
       <w:r>
         <w:t>Die Funktionen des Onlinegenerators (Aufklärung der Online Testamentserstellung)</w:t>
       </w:r>
-      <w:bookmarkStart w:id="10" w:name="_GoBack"/>
-      <w:bookmarkEnd w:id="10"/>
     </w:p>
     <w:p>
       <w:pPr>
@@ -1362,10 +1339,7 @@
         <w:pStyle w:val="Textkrper"/>
       </w:pPr>
       <w:r>
-        <w:t>Anschließend wird dem Kunden der</w:t>
-      </w:r>
-      <w:r>
-        <w:t xml:space="preserve"> Auswahl-Button unterhalb der </w:t>
+        <w:t xml:space="preserve">Anschließend wird dem Kunden der Auswahl-Button unterhalb der </w:t>
       </w:r>
       <w:r>
         <w:t>Informationsbutton</w:t>
@@ -1601,13 +1575,7 @@
         </w:numPr>
       </w:pPr>
       <w:r>
-        <w:t>Ist der Pflichtanteil von 25% der Erbmasse</w:t>
-      </w:r>
-      <w:r>
-        <w:t xml:space="preserve"> (alle Kinder zusammen)</w:t>
-      </w:r>
-      <w:r>
-        <w:t xml:space="preserve"> o.k. oder ändern?</w:t>
+        <w:t>Ist der Pflichtanteil von 25% der Erbmasse (alle Kinder zusammen) o.k. oder ändern?</w:t>
       </w:r>
     </w:p>
     <w:p>
@@ -1754,40 +1722,28 @@
       </w:r>
       <w:proofErr w:type="gramEnd"/>
       <w:r>
-        <w:t>*) eingeben wurden, kann der Kunde in der Antragsstrecke mit dem „Weiter“-Button in das nächste Testamentselement „</w:t>
-      </w:r>
+        <w:t>*) eingeben wurden, kann der Kunde in der Antragsstrecke mit dem „Weiter“-Button in das nächste Testamentselement „Verbindlichkeiten“ wechseln.</w:t>
+      </w:r>
+    </w:p>
+    <w:p>
+      <w:pPr>
+        <w:pStyle w:val="Textkrper"/>
+      </w:pPr>
+    </w:p>
+    <w:p>
+      <w:pPr>
+        <w:pStyle w:val="berschrift2"/>
+      </w:pPr>
       <w:r>
         <w:t>Verbindlichkeiten</w:t>
       </w:r>
-      <w:r>
-        <w:t>“ wechseln.</w:t>
-      </w:r>
-    </w:p>
-    <w:p>
-      <w:pPr>
-        <w:pStyle w:val="Textkrper"/>
-      </w:pPr>
-    </w:p>
-    <w:p>
-      <w:pPr>
-        <w:pStyle w:val="berschrift2"/>
-      </w:pPr>
-      <w:r>
-        <w:t>Verbindlichkeiten</w:t>
-      </w:r>
-    </w:p>
-    <w:p>
-      <w:pPr>
-        <w:pStyle w:val="Textkrper"/>
-      </w:pPr>
-      <w:r>
-        <w:t>Auf dieser Seite wird der Kunde aufgefordert, sein</w:t>
-      </w:r>
-      <w:r>
-        <w:t xml:space="preserve">e Verbindlichkeiten </w:t>
-      </w:r>
-      <w:r>
-        <w:t xml:space="preserve">einzugeben. </w:t>
+    </w:p>
+    <w:p>
+      <w:pPr>
+        <w:pStyle w:val="Textkrper"/>
+      </w:pPr>
+      <w:r>
+        <w:t xml:space="preserve">Auf dieser Seite wird der Kunde aufgefordert, seine Verbindlichkeiten einzugeben. </w:t>
       </w:r>
     </w:p>
     <w:p>
@@ -1807,19 +1763,7 @@
         </w:numPr>
       </w:pPr>
       <w:r>
-        <w:t>Art de</w:t>
-      </w:r>
-      <w:r>
-        <w:t>r</w:t>
-      </w:r>
-      <w:r>
-        <w:t xml:space="preserve"> V</w:t>
-      </w:r>
-      <w:r>
-        <w:t>erbindlichkeit</w:t>
-      </w:r>
-      <w:r>
-        <w:t>*</w:t>
+        <w:t>Art der Verbindlichkeit*</w:t>
       </w:r>
     </w:p>
     <w:p>
@@ -1831,13 +1775,7 @@
         </w:numPr>
       </w:pPr>
       <w:r>
-        <w:t xml:space="preserve">Höhe </w:t>
-      </w:r>
-      <w:r>
-        <w:t>der Verbindlichkeit</w:t>
-      </w:r>
-      <w:r>
-        <w:t>*</w:t>
+        <w:t>Höhe der Verbindlichkeit*</w:t>
       </w:r>
     </w:p>
     <w:p>
@@ -1849,10 +1787,7 @@
         </w:numPr>
       </w:pPr>
       <w:r>
-        <w:t>Persönliche Beschreibung d</w:t>
-      </w:r>
-      <w:r>
-        <w:t>er Verbindlichkeit</w:t>
+        <w:t>Persönliche Beschreibung der Verbindlichkeit</w:t>
       </w:r>
     </w:p>
     <w:p>
@@ -1868,19 +1803,7 @@
       </w:r>
       <w:proofErr w:type="gramEnd"/>
       <w:r>
-        <w:t>*) eingeben wurden, kann der Kunde in der Antragsstrecke mit dem „</w:t>
-      </w:r>
-      <w:r>
-        <w:t>Ende</w:t>
-      </w:r>
-      <w:r>
-        <w:t>“-Button in das nächste Testamentselement „</w:t>
-      </w:r>
-      <w:r>
-        <w:t>Zusammenfassung</w:t>
-      </w:r>
-      <w:r>
-        <w:t>“ wechseln.</w:t>
+        <w:t>*) eingeben wurden, kann der Kunde in der Antragsstrecke mit dem „Ende“-Button in das nächste Testamentselement „Zusammenfassung“ wechseln.</w:t>
       </w:r>
     </w:p>
     <w:p>
@@ -2017,13 +1940,7 @@
       </w:r>
       <w:proofErr w:type="gramEnd"/>
       <w:r>
-        <w:t xml:space="preserve">*) eingeben wurden, kann der Kunde </w:t>
-      </w:r>
-      <w:r>
-        <w:t>die</w:t>
-      </w:r>
-      <w:r>
-        <w:t xml:space="preserve"> Antragsstrecke mit dem „</w:t>
+        <w:t>*) eingeben wurden, kann der Kunde die Antragsstrecke mit dem „</w:t>
       </w:r>
       <w:proofErr w:type="spellStart"/>
       <w:r>
@@ -2031,13 +1948,7 @@
       </w:r>
       <w:proofErr w:type="spellEnd"/>
       <w:r>
-        <w:t xml:space="preserve"> bestellen“ </w:t>
-      </w:r>
-      <w:r>
-        <w:t xml:space="preserve">-Button </w:t>
-      </w:r>
-      <w:r>
-        <w:t xml:space="preserve">die </w:t>
+        <w:t xml:space="preserve"> bestellen“ -Button die </w:t>
       </w:r>
       <w:proofErr w:type="spellStart"/>
       <w:r>
@@ -2092,10 +2003,10 @@
       <w:pPr>
         <w:pStyle w:val="berschrift1"/>
       </w:pPr>
-      <w:bookmarkStart w:id="11" w:name="__RefHeading___Toc835_1663482902"/>
-      <w:bookmarkStart w:id="12" w:name="__RefHeading___Toc292_1663482902"/>
+      <w:bookmarkStart w:id="10" w:name="__RefHeading___Toc835_1663482902"/>
+      <w:bookmarkStart w:id="11" w:name="__RefHeading___Toc292_1663482902"/>
+      <w:bookmarkEnd w:id="10"/>
       <w:bookmarkEnd w:id="11"/>
-      <w:bookmarkEnd w:id="12"/>
       <w:r>
         <w:lastRenderedPageBreak/>
         <w:t>Technologieauswahl</w:t>
@@ -2105,8 +2016,8 @@
       <w:pPr>
         <w:pStyle w:val="berschrift2"/>
       </w:pPr>
-      <w:bookmarkStart w:id="13" w:name="__RefHeading___Toc861_1663482902"/>
-      <w:bookmarkEnd w:id="13"/>
+      <w:bookmarkStart w:id="12" w:name="__RefHeading___Toc861_1663482902"/>
+      <w:bookmarkEnd w:id="12"/>
       <w:r>
         <w:t>Art der Webanwendung</w:t>
       </w:r>
@@ -2152,7 +2063,12 @@
         </w:numPr>
       </w:pPr>
       <w:r>
-        <w:t>Browserseitige Anwendung mit API-Methoden auf dem Server</w:t>
+        <w:t>Browserseitige Anwendu</w:t>
+      </w:r>
+      <w:bookmarkStart w:id="13" w:name="_GoBack"/>
+      <w:bookmarkEnd w:id="13"/>
+      <w:r>
+        <w:t>ng mit API-Methoden auf dem Server</w:t>
       </w:r>
     </w:p>
     <w:p>
@@ -5708,7 +5624,7 @@
 </file>
 
 <file path=customXml/itemProps1.xml><?xml version="1.0" encoding="utf-8"?>
-<ds:datastoreItem xmlns:ds="http://schemas.openxmlformats.org/officeDocument/2006/customXml" ds:itemID="{AC135722-80BE-4588-9050-39B8642D3EFF}">
+<ds:datastoreItem xmlns:ds="http://schemas.openxmlformats.org/officeDocument/2006/customXml" ds:itemID="{21C6EC70-2BEC-4EAB-8859-F22BBFD51103}">
   <ds:schemaRefs>
     <ds:schemaRef ds:uri="http://schemas.openxmlformats.org/officeDocument/2006/bibliography"/>
   </ds:schemaRefs>

</xml_diff>